<commit_message>
Added Lecture 1 code
</commit_message>
<xml_diff>
--- a/Lecture_3/Stock_Assessment_tutorial.docx
+++ b/Lecture_3/Stock_Assessment_tutorial.docx
@@ -194,6 +194,18 @@
     <w:p>
       <w:pPr>
         <w:numPr>
+          <w:ilvl w:val="2"/>
+          <w:numId w:val="1004"/>
+        </w:numPr>
+        <w:pStyle w:val="Compact"/>
+      </w:pPr>
+      <w:r>
+        <w:t xml:space="preserve">By changing the survey design you can see how sample size and survey type influence the estimation of biomass in the Stock Assessment Model (SAM)</w:t>
+      </w:r>
+    </w:p>
+    <w:p>
+      <w:pPr>
+        <w:numPr>
           <w:ilvl w:val="1"/>
           <w:numId w:val="1002"/>
         </w:numPr>
@@ -353,7 +365,7 @@
         <w:pStyle w:val="Compact"/>
       </w:pPr>
       <w:r>
-        <w:t xml:space="preserve">Instead of getting 1-year of data, this tutorial will automatically simulate the biomass dynamics of this stock between 1990 and 2021</w:t>
+        <w:t xml:space="preserve">Instead of getting one year of data, this tutorial will automatically simulate the biomass dynamics of this stock between 1990 and 2021</w:t>
       </w:r>
     </w:p>
     <w:p>
@@ -383,7 +395,7 @@
         <w:t xml:space="preserve"> </w:t>
       </w:r>
       <w:r>
-        <w:t xml:space="preserve">real world data which we then use to understand how survey design and</w:t>
+        <w:t xml:space="preserve">real world data which we then use to understand how survey design and model parameter uncertainty can influence our understanding of population status</w:t>
       </w:r>
     </w:p>
     <w:p>
@@ -611,7 +623,255 @@
         <w:pStyle w:val="Compact"/>
       </w:pPr>
       <w:r>
-        <w:t xml:space="preserve">In our simulation we have set catchability to be a constant at 0.3</w:t>
+        <w:t xml:space="preserve">In our simulation we have set</w:t>
+      </w:r>
+      <w:r>
+        <w:t xml:space="preserve"> </w:t>
+      </w:r>
+      <w:r>
+        <w:rPr>
+          <w:iCs/>
+          <w:i/>
+        </w:rPr>
+        <w:t xml:space="preserve">catchability</w:t>
+      </w:r>
+      <w:r>
+        <w:t xml:space="preserve"> </w:t>
+      </w:r>
+      <w:r>
+        <w:t xml:space="preserve">to be a constant at 0.3</w:t>
+      </w:r>
+    </w:p>
+    <w:p>
+      <w:pPr>
+        <w:numPr>
+          <w:ilvl w:val="3"/>
+          <w:numId w:val="1015"/>
+        </w:numPr>
+        <w:pStyle w:val="Compact"/>
+      </w:pPr>
+      <w:r>
+        <w:t xml:space="preserve">Explore how changing the</w:t>
+      </w:r>
+      <w:r>
+        <w:t xml:space="preserve"> </w:t>
+      </w:r>
+      <w:r>
+        <w:rPr>
+          <w:iCs/>
+          <w:i/>
+        </w:rPr>
+        <w:t xml:space="preserve">catchability prior</w:t>
+      </w:r>
+      <w:r>
+        <w:t xml:space="preserve"> </w:t>
+      </w:r>
+      <w:r>
+        <w:t xml:space="preserve">effects the estimate of biomass (and other paratmeters) in the SAM</w:t>
+      </w:r>
+    </w:p>
+    <w:p>
+      <w:pPr>
+        <w:numPr>
+          <w:ilvl w:val="1"/>
+          <w:numId w:val="1013"/>
+        </w:numPr>
+        <w:pStyle w:val="Compact"/>
+      </w:pPr>
+      <w:r>
+        <w:t xml:space="preserve">The</w:t>
+      </w:r>
+      <w:r>
+        <w:t xml:space="preserve"> </w:t>
+      </w:r>
+      <w:r>
+        <w:rPr>
+          <w:iCs/>
+          <w:i/>
+        </w:rPr>
+        <w:t xml:space="preserve">natural mortality prior</w:t>
+      </w:r>
+    </w:p>
+    <w:p>
+      <w:pPr>
+        <w:numPr>
+          <w:ilvl w:val="2"/>
+          <w:numId w:val="1016"/>
+        </w:numPr>
+        <w:pStyle w:val="Compact"/>
+      </w:pPr>
+      <w:r>
+        <w:t xml:space="preserve">In our simulation we have set natural mortality to = 0.2 on average, but it varies over time</w:t>
+      </w:r>
+    </w:p>
+    <w:p>
+      <w:pPr>
+        <w:numPr>
+          <w:ilvl w:val="2"/>
+          <w:numId w:val="1016"/>
+        </w:numPr>
+        <w:pStyle w:val="Compact"/>
+      </w:pPr>
+      <w:r>
+        <w:t xml:space="preserve">We know natural mortality varies from year to year, but we don’t have any data from our survey that informs</w:t>
+      </w:r>
+      <w:r>
+        <w:t xml:space="preserve"> </w:t>
+      </w:r>
+      <w:r>
+        <w:rPr>
+          <w:iCs/>
+          <w:i/>
+        </w:rPr>
+        <w:t xml:space="preserve">what</w:t>
+      </w:r>
+      <w:r>
+        <w:rPr>
+          <w:iCs/>
+          <w:i/>
+        </w:rPr>
+        <w:t xml:space="preserve"> </w:t>
+      </w:r>
+      <w:r>
+        <w:t xml:space="preserve">m*.</w:t>
+      </w:r>
+    </w:p>
+    <w:p>
+      <w:pPr>
+        <w:numPr>
+          <w:ilvl w:val="3"/>
+          <w:numId w:val="1017"/>
+        </w:numPr>
+        <w:pStyle w:val="Compact"/>
+      </w:pPr>
+      <w:r>
+        <w:t xml:space="preserve">So we do not know what the mean</w:t>
+      </w:r>
+      <w:r>
+        <w:t xml:space="preserve"> </w:t>
+      </w:r>
+      <w:r>
+        <w:rPr>
+          <w:iCs/>
+          <w:i/>
+        </w:rPr>
+        <w:t xml:space="preserve">m</w:t>
+      </w:r>
+      <w:r>
+        <w:t xml:space="preserve"> </w:t>
+      </w:r>
+      <w:r>
+        <w:t xml:space="preserve">is</w:t>
+      </w:r>
+    </w:p>
+    <w:p>
+      <w:pPr>
+        <w:numPr>
+          <w:ilvl w:val="3"/>
+          <w:numId w:val="1017"/>
+        </w:numPr>
+        <w:pStyle w:val="Compact"/>
+      </w:pPr>
+      <w:r>
+        <w:t xml:space="preserve">Nor do we know how</w:t>
+      </w:r>
+      <w:r>
+        <w:t xml:space="preserve"> </w:t>
+      </w:r>
+      <w:r>
+        <w:rPr>
+          <w:iCs/>
+          <w:i/>
+        </w:rPr>
+        <w:t xml:space="preserve">m</w:t>
+      </w:r>
+      <w:r>
+        <w:t xml:space="preserve"> </w:t>
+      </w:r>
+      <w:r>
+        <w:t xml:space="preserve">varies over time</w:t>
+      </w:r>
+    </w:p>
+    <w:p>
+      <w:pPr>
+        <w:numPr>
+          <w:ilvl w:val="2"/>
+          <w:numId w:val="1016"/>
+        </w:numPr>
+        <w:pStyle w:val="Compact"/>
+      </w:pPr>
+      <w:r>
+        <w:t xml:space="preserve">As a result we need to give the model our</w:t>
+      </w:r>
+      <w:r>
+        <w:t xml:space="preserve"> </w:t>
+      </w:r>
+      <w:r>
+        <w:rPr>
+          <w:iCs/>
+          <w:i/>
+        </w:rPr>
+        <w:t xml:space="preserve">best guess</w:t>
+      </w:r>
+      <w:r>
+        <w:t xml:space="preserve"> </w:t>
+      </w:r>
+      <w:r>
+        <w:t xml:space="preserve">of what</w:t>
+      </w:r>
+      <w:r>
+        <w:t xml:space="preserve"> </w:t>
+      </w:r>
+      <w:r>
+        <w:rPr>
+          <w:iCs/>
+          <w:i/>
+        </w:rPr>
+        <w:t xml:space="preserve">m</w:t>
+      </w:r>
+      <w:r>
+        <w:t xml:space="preserve"> </w:t>
+      </w:r>
+      <w:r>
+        <w:t xml:space="preserve">is using a</w:t>
+      </w:r>
+      <w:r>
+        <w:t xml:space="preserve"> </w:t>
+      </w:r>
+      <w:r>
+        <w:rPr>
+          <w:iCs/>
+          <w:i/>
+        </w:rPr>
+        <w:t xml:space="preserve">natural mortality prior</w:t>
+      </w:r>
+    </w:p>
+    <w:p>
+      <w:pPr>
+        <w:numPr>
+          <w:ilvl w:val="3"/>
+          <w:numId w:val="1018"/>
+        </w:numPr>
+        <w:pStyle w:val="Compact"/>
+      </w:pPr>
+      <w:r>
+        <w:t xml:space="preserve">Explore how changing the</w:t>
+      </w:r>
+      <w:r>
+        <w:t xml:space="preserve"> </w:t>
+      </w:r>
+      <w:r>
+        <w:rPr>
+          <w:iCs/>
+          <w:i/>
+        </w:rPr>
+        <w:t xml:space="preserve">natural mortality prior</w:t>
+      </w:r>
+      <w:r>
+        <w:t xml:space="preserve"> </w:t>
+      </w:r>
+      <w:r>
+        <w:t xml:space="preserve">effects the estimate of biomass (and other parameters) in the SAM.</w:t>
       </w:r>
     </w:p>
     <w:bookmarkEnd w:id="22"/>
@@ -628,7 +888,7 @@
       <w:pPr>
         <w:numPr>
           <w:ilvl w:val="0"/>
-          <w:numId w:val="1015"/>
+          <w:numId w:val="1019"/>
         </w:numPr>
       </w:pPr>
       <w:r>
@@ -654,7 +914,7 @@
       <w:pPr>
         <w:numPr>
           <w:ilvl w:val="1"/>
-          <w:numId w:val="1016"/>
+          <w:numId w:val="1020"/>
         </w:numPr>
         <w:pStyle w:val="Compact"/>
       </w:pPr>
@@ -666,7 +926,7 @@
       <w:pPr>
         <w:numPr>
           <w:ilvl w:val="1"/>
-          <w:numId w:val="1016"/>
+          <w:numId w:val="1020"/>
         </w:numPr>
         <w:pStyle w:val="Compact"/>
       </w:pPr>
@@ -678,7 +938,7 @@
       <w:pPr>
         <w:numPr>
           <w:ilvl w:val="1"/>
-          <w:numId w:val="1016"/>
+          <w:numId w:val="1020"/>
         </w:numPr>
         <w:pStyle w:val="Compact"/>
       </w:pPr>
@@ -690,11 +950,11 @@
       <w:pPr>
         <w:numPr>
           <w:ilvl w:val="0"/>
-          <w:numId w:val="1015"/>
-        </w:numPr>
-      </w:pPr>
-      <w:r>
-        <w:t xml:space="preserve">How well does the Stock Assessment Biomass compare to the</w:t>
+          <w:numId w:val="1019"/>
+        </w:numPr>
+      </w:pPr>
+      <w:r>
+        <w:t xml:space="preserve">How well does the Biomass form the SAM compare to the</w:t>
       </w:r>
       <w:r>
         <w:t xml:space="preserve"> </w:t>
@@ -716,7 +976,7 @@
       <w:pPr>
         <w:numPr>
           <w:ilvl w:val="0"/>
-          <w:numId w:val="1015"/>
+          <w:numId w:val="1019"/>
         </w:numPr>
       </w:pPr>
       <w:r>
@@ -727,7 +987,7 @@
       <w:pPr>
         <w:numPr>
           <w:ilvl w:val="1"/>
-          <w:numId w:val="1017"/>
+          <w:numId w:val="1021"/>
         </w:numPr>
         <w:pStyle w:val="Compact"/>
       </w:pPr>
@@ -739,7 +999,7 @@
       <w:pPr>
         <w:numPr>
           <w:ilvl w:val="0"/>
-          <w:numId w:val="1015"/>
+          <w:numId w:val="1019"/>
         </w:numPr>
       </w:pPr>
       <w:r>
@@ -749,8 +1009,20 @@
     <w:p>
       <w:pPr>
         <w:numPr>
+          <w:ilvl w:val="1"/>
+          <w:numId w:val="1022"/>
+        </w:numPr>
+        <w:pStyle w:val="Compact"/>
+      </w:pPr>
+      <w:r>
+        <w:t xml:space="preserve">What are the consequences of being wrong about natural mortality?</w:t>
+      </w:r>
+    </w:p>
+    <w:p>
+      <w:pPr>
+        <w:numPr>
           <w:ilvl w:val="0"/>
-          <w:numId w:val="1015"/>
+          <w:numId w:val="1019"/>
         </w:numPr>
       </w:pPr>
       <w:r>
@@ -771,7 +1043,7 @@
       <w:pPr>
         <w:numPr>
           <w:ilvl w:val="0"/>
-          <w:numId w:val="1018"/>
+          <w:numId w:val="1023"/>
         </w:numPr>
         <w:pStyle w:val="Compact"/>
       </w:pPr>
@@ -801,7 +1073,7 @@
       <w:pPr>
         <w:numPr>
           <w:ilvl w:val="0"/>
-          <w:numId w:val="1018"/>
+          <w:numId w:val="1023"/>
         </w:numPr>
         <w:pStyle w:val="Compact"/>
       </w:pPr>
@@ -813,7 +1085,7 @@
       <w:pPr>
         <w:numPr>
           <w:ilvl w:val="0"/>
-          <w:numId w:val="1018"/>
+          <w:numId w:val="1023"/>
         </w:numPr>
         <w:pStyle w:val="Compact"/>
       </w:pPr>
@@ -855,7 +1127,7 @@
       <w:pPr>
         <w:numPr>
           <w:ilvl w:val="0"/>
-          <w:numId w:val="1018"/>
+          <w:numId w:val="1023"/>
         </w:numPr>
         <w:pStyle w:val="Compact"/>
       </w:pPr>
@@ -867,7 +1139,7 @@
       <w:pPr>
         <w:numPr>
           <w:ilvl w:val="0"/>
-          <w:numId w:val="1018"/>
+          <w:numId w:val="1023"/>
         </w:numPr>
         <w:pStyle w:val="Compact"/>
       </w:pPr>
@@ -895,7 +1167,7 @@
       <w:pPr>
         <w:numPr>
           <w:ilvl w:val="0"/>
-          <w:numId w:val="1018"/>
+          <w:numId w:val="1023"/>
         </w:numPr>
         <w:pStyle w:val="Compact"/>
       </w:pPr>
@@ -923,7 +1195,7 @@
       <w:pPr>
         <w:numPr>
           <w:ilvl w:val="0"/>
-          <w:numId w:val="1018"/>
+          <w:numId w:val="1023"/>
         </w:numPr>
         <w:pStyle w:val="Compact"/>
       </w:pPr>
@@ -953,7 +1225,7 @@
       <w:pPr>
         <w:numPr>
           <w:ilvl w:val="1"/>
-          <w:numId w:val="1019"/>
+          <w:numId w:val="1024"/>
         </w:numPr>
         <w:pStyle w:val="Compact"/>
       </w:pPr>
@@ -972,20 +1244,13 @@
     <w:tbl>
       <w:tblPr>
         <w:tblStyle w:val="Table"/>
-        <w:tblW w:type="auto" w:w="0"/>
+        <w:tblW w:type="pct" w:w="0.0"/>
         <w:tblLook w:firstRow="1" w:lastRow="0" w:firstColumn="0" w:lastColumn="0" w:noHBand="0" w:noVBand="0" w:val="0020"/>
         <w:tblCaption w:val="Table 1: A Table of your input values for the current run of your simulation"/>
       </w:tblPr>
-      <w:tblGrid>
-        <w:gridCol w:w="3960"/>
-        <w:gridCol w:w="3960"/>
-      </w:tblGrid>
+      <w:tblGrid/>
       <w:tr>
-        <w:trPr>
-          <w:tblHeader w:val="true"/>
-        </w:trPr>
-        <w:tc>
-          <w:tcPr/>
+        <w:tc>
           <w:p>
             <w:pPr>
               <w:pStyle w:val="Compact"/>
@@ -997,7 +1262,6 @@
           </w:p>
         </w:tc>
         <w:tc>
-          <w:tcPr/>
           <w:p>
             <w:pPr>
               <w:pStyle w:val="Compact"/>
@@ -1011,7 +1275,6 @@
       </w:tr>
       <w:tr>
         <w:tc>
-          <w:tcPr/>
           <w:p>
             <w:pPr>
               <w:pStyle w:val="Compact"/>
@@ -1023,21 +1286,19 @@
           </w:p>
         </w:tc>
         <w:tc>
-          <w:tcPr/>
           <w:p>
             <w:pPr>
               <w:pStyle w:val="Compact"/>
               <w:jc w:val="left"/>
             </w:pPr>
             <w:r>
-              <w:t xml:space="preserve">20</w:t>
+              <w:t xml:space="preserve">5</w:t>
             </w:r>
           </w:p>
         </w:tc>
       </w:tr>
       <w:tr>
         <w:tc>
-          <w:tcPr/>
           <w:p>
             <w:pPr>
               <w:pStyle w:val="Compact"/>
@@ -1049,7 +1310,6 @@
           </w:p>
         </w:tc>
         <w:tc>
-          <w:tcPr/>
           <w:p>
             <w:pPr>
               <w:pStyle w:val="Compact"/>
@@ -1063,7 +1323,6 @@
       </w:tr>
       <w:tr>
         <w:tc>
-          <w:tcPr/>
           <w:p>
             <w:pPr>
               <w:pStyle w:val="Compact"/>
@@ -1075,7 +1334,6 @@
           </w:p>
         </w:tc>
         <w:tc>
-          <w:tcPr/>
           <w:p>
             <w:pPr>
               <w:pStyle w:val="Compact"/>
@@ -1089,7 +1347,6 @@
       </w:tr>
       <w:tr>
         <w:tc>
-          <w:tcPr/>
           <w:p>
             <w:pPr>
               <w:pStyle w:val="Compact"/>
@@ -1101,7 +1358,6 @@
           </w:p>
         </w:tc>
         <w:tc>
-          <w:tcPr/>
           <w:p>
             <w:pPr>
               <w:pStyle w:val="Compact"/>
@@ -1115,7 +1371,6 @@
       </w:tr>
       <w:tr>
         <w:tc>
-          <w:tcPr/>
           <w:p>
             <w:pPr>
               <w:pStyle w:val="Compact"/>
@@ -1127,33 +1382,30 @@
           </w:p>
         </w:tc>
         <w:tc>
-          <w:tcPr/>
           <w:p>
             <w:pPr>
               <w:pStyle w:val="Compact"/>
               <w:jc w:val="left"/>
             </w:pPr>
             <w:r>
-              <w:t xml:space="preserve">NAFO</w:t>
+              <w:t xml:space="preserve">Random</w:t>
             </w:r>
           </w:p>
         </w:tc>
       </w:tr>
       <w:tr>
         <w:tc>
-          <w:tcPr/>
           <w:p>
             <w:pPr>
               <w:pStyle w:val="Compact"/>
               <w:jc w:val="left"/>
             </w:pPr>
             <w:r>
-              <w:t xml:space="preserve">Mean of Catchability Prior</w:t>
-            </w:r>
-          </w:p>
-        </w:tc>
-        <w:tc>
-          <w:tcPr/>
+              <w:t xml:space="preserve">Median of Catchability Prior</w:t>
+            </w:r>
+          </w:p>
+        </w:tc>
+        <w:tc>
           <w:p>
             <w:pPr>
               <w:pStyle w:val="Compact"/>
@@ -1167,19 +1419,17 @@
       </w:tr>
       <w:tr>
         <w:tc>
-          <w:tcPr/>
           <w:p>
             <w:pPr>
               <w:pStyle w:val="Compact"/>
               <w:jc w:val="left"/>
             </w:pPr>
             <w:r>
-              <w:t xml:space="preserve">Mean of Natural Mortality Prior</w:t>
-            </w:r>
-          </w:p>
-        </w:tc>
-        <w:tc>
-          <w:tcPr/>
+              <w:t xml:space="preserve">Median of Natural Mortality Prior</w:t>
+            </w:r>
+          </w:p>
+        </w:tc>
+        <w:tc>
           <w:p>
             <w:pPr>
               <w:pStyle w:val="Compact"/>
@@ -1208,7 +1458,7 @@
         <w:rPr>
           <w:rStyle w:val="VerbatimChar"/>
         </w:rPr>
-        <w:t xml:space="preserve">## Time difference of 1.196215 mins</w:t>
+        <w:t xml:space="preserve">## Time difference of 18.69715 secs</w:t>
       </w:r>
     </w:p>
     <w:p>
@@ -1248,7 +1498,7 @@
         <w:t xml:space="preserve"> </w:t>
       </w:r>
       <w:r>
-        <w:t xml:space="preserve">this value in this case we can create this plot to see how well our survey is capturing the underlying dynamics. Each dashed blue-line is one realization.</w:t>
+        <w:t xml:space="preserve">this value in this case we can create this plot to see how well our survey is capturing the underlying dynamics. Each blue dot represents the realization for the specific year.</w:t>
       </w:r>
     </w:p>
     <w:p>
@@ -1260,7 +1510,7 @@
           <wp:inline>
             <wp:extent cx="5334000" cy="3879272"/>
             <wp:effectExtent b="0" l="0" r="0" t="0"/>
-            <wp:docPr descr="Figure 1: Time series of the survey biomass index from each realization (dashed blue lines) and the actual q-corrected biomass (thick grey line) used for the simulation." title="" id="1" name="Picture"/>
+            <wp:docPr descr="Figure 1: Time series of the survey biomass index from each realization (blue points) and the actual q-corrected biomass (thick grey line) used for the survey simulation." title="" id="1" name="Picture"/>
             <a:graphic>
               <a:graphicData uri="http://schemas.openxmlformats.org/drawingml/2006/picture">
                 <pic:pic>
@@ -1303,15 +1553,207 @@
         <w:pStyle w:val="ImageCaption"/>
       </w:pPr>
       <w:r>
-        <w:t xml:space="preserve">Figure 1: Time series of the survey biomass index from each realization (dashed blue lines) and the actual q-corrected biomass (thick grey line) used for the simulation.</w:t>
-      </w:r>
-    </w:p>
+        <w:t xml:space="preserve">Figure 1: Time series of the survey biomass index from each realization (blue points) and the actual q-corrected biomass (thick grey line) used for the survey simulation.</w:t>
+      </w:r>
+    </w:p>
+    <w:p>
+      <w:pPr>
+        <w:pStyle w:val="TableCaption"/>
+      </w:pPr>
+      <w:r>
+        <w:t xml:space="preserve">Table 2: A Table showing how well the survey biomass index estimates the acutal biomass index using various metrics</w:t>
+      </w:r>
+    </w:p>
+    <w:tbl>
+      <w:tblPr>
+        <w:tblStyle w:val="Table"/>
+        <w:tblW w:type="pct" w:w="0.0"/>
+        <w:tblLook w:firstRow="1" w:lastRow="0" w:firstColumn="0" w:lastColumn="0" w:noHBand="0" w:noVBand="0" w:val="0020"/>
+        <w:tblCaption w:val="Table 2: A Table showing how well the survey biomass index estimates the acutal biomass index using various metrics"/>
+      </w:tblPr>
+      <w:tblGrid/>
+      <w:tr>
+        <w:tc>
+          <w:p>
+            <w:pPr>
+              <w:pStyle w:val="Compact"/>
+              <w:jc w:val="left"/>
+            </w:pPr>
+            <w:r>
+              <w:t xml:space="preserve">Comparsion</w:t>
+            </w:r>
+          </w:p>
+        </w:tc>
+        <w:tc>
+          <w:p>
+            <w:pPr>
+              <w:pStyle w:val="Compact"/>
+              <w:jc w:val="right"/>
+            </w:pPr>
+            <w:r>
+              <w:t xml:space="preserve">Tonnes</w:t>
+            </w:r>
+          </w:p>
+        </w:tc>
+        <w:tc>
+          <w:p>
+            <w:pPr>
+              <w:pStyle w:val="Compact"/>
+              <w:jc w:val="right"/>
+            </w:pPr>
+            <w:r>
+              <w:t xml:space="preserve">Percentage</w:t>
+            </w:r>
+          </w:p>
+        </w:tc>
+      </w:tr>
+      <w:tr>
+        <w:tc>
+          <w:p>
+            <w:pPr>
+              <w:pStyle w:val="Compact"/>
+              <w:jc w:val="left"/>
+            </w:pPr>
+            <w:r>
+              <w:t xml:space="preserve">Mear Error Adult Biomass Index (Survey - Actual)</w:t>
+            </w:r>
+          </w:p>
+        </w:tc>
+        <w:tc>
+          <w:p>
+            <w:pPr>
+              <w:pStyle w:val="Compact"/>
+              <w:jc w:val="right"/>
+            </w:pPr>
+            <w:r>
+              <w:t xml:space="preserve">980</w:t>
+            </w:r>
+          </w:p>
+        </w:tc>
+        <w:tc>
+          <w:p>
+            <w:pPr>
+              <w:pStyle w:val="Compact"/>
+              <w:jc w:val="right"/>
+            </w:pPr>
+            <w:r>
+              <w:t xml:space="preserve">0.22</w:t>
+            </w:r>
+          </w:p>
+        </w:tc>
+      </w:tr>
+      <w:tr>
+        <w:tc>
+          <w:p>
+            <w:pPr>
+              <w:pStyle w:val="Compact"/>
+              <w:jc w:val="left"/>
+            </w:pPr>
+            <w:r>
+              <w:t xml:space="preserve">Mean Error Adult Biomass Index |Survey - Actual|</w:t>
+            </w:r>
+          </w:p>
+        </w:tc>
+        <w:tc>
+          <w:p>
+            <w:pPr>
+              <w:pStyle w:val="Compact"/>
+              <w:jc w:val="right"/>
+            </w:pPr>
+            <w:r>
+              <w:t xml:space="preserve">13000</w:t>
+            </w:r>
+          </w:p>
+        </w:tc>
+        <w:tc>
+          <w:p>
+            <w:pPr>
+              <w:pStyle w:val="Compact"/>
+              <w:jc w:val="right"/>
+            </w:pPr>
+            <w:r>
+              <w:t xml:space="preserve">3.30</w:t>
+            </w:r>
+          </w:p>
+        </w:tc>
+      </w:tr>
+      <w:tr>
+        <w:tc>
+          <w:p>
+            <w:pPr>
+              <w:pStyle w:val="Compact"/>
+              <w:jc w:val="left"/>
+            </w:pPr>
+            <w:r>
+              <w:t xml:space="preserve">Absolute Mean Error Recruit Biomass Index (Survey - Actual)</w:t>
+            </w:r>
+          </w:p>
+        </w:tc>
+        <w:tc>
+          <w:p>
+            <w:pPr>
+              <w:pStyle w:val="Compact"/>
+              <w:jc w:val="right"/>
+            </w:pPr>
+            <w:r>
+              <w:t xml:space="preserve">180</w:t>
+            </w:r>
+          </w:p>
+        </w:tc>
+        <w:tc>
+          <w:p>
+            <w:pPr>
+              <w:pStyle w:val="Compact"/>
+              <w:jc w:val="right"/>
+            </w:pPr>
+            <w:r>
+              <w:t xml:space="preserve">0.17</w:t>
+            </w:r>
+          </w:p>
+        </w:tc>
+      </w:tr>
+      <w:tr>
+        <w:tc>
+          <w:p>
+            <w:pPr>
+              <w:pStyle w:val="Compact"/>
+              <w:jc w:val="left"/>
+            </w:pPr>
+            <w:r>
+              <w:t xml:space="preserve">Absolute Mean Error Recruit Biomass Index |Survey - Actual|</w:t>
+            </w:r>
+          </w:p>
+        </w:tc>
+        <w:tc>
+          <w:p>
+            <w:pPr>
+              <w:pStyle w:val="Compact"/>
+              <w:jc w:val="right"/>
+            </w:pPr>
+            <w:r>
+              <w:t xml:space="preserve">2100</w:t>
+            </w:r>
+          </w:p>
+        </w:tc>
+        <w:tc>
+          <w:p>
+            <w:pPr>
+              <w:pStyle w:val="Compact"/>
+              <w:jc w:val="right"/>
+            </w:pPr>
+            <w:r>
+              <w:t xml:space="preserve">2.20</w:t>
+            </w:r>
+          </w:p>
+        </w:tc>
+      </w:tr>
+    </w:tbl>
     <w:p>
       <w:pPr>
         <w:pStyle w:val="BodyText"/>
       </w:pPr>
       <w:r>
-        <w:t xml:space="preserve">Priors are essentially a guide for the model to help inform likely values for the parameters. Sometimes they are well know (informative), sometimes they are not much more than an</w:t>
+        <w:t xml:space="preserve">Priors are essentially a guide for the model to help inform likely values for the parameters, the model can decide the value for the parameter is most likely very different from the prior. Sometimes they are well known sometimes they are not much more than an</w:t>
       </w:r>
       <w:r>
         <w:t xml:space="preserve"> </w:t>
@@ -1329,7 +1771,20 @@
         <w:t xml:space="preserve"> </w:t>
       </w:r>
       <w:r>
-        <w:t xml:space="preserve">guess. In our example you should tweak the priors for catchability (</w:t>
+        <w:t xml:space="preserve">guess, either way, if the parameter estimate is similar to the prior it is known as an</w:t>
+      </w:r>
+      <w:r>
+        <w:t xml:space="preserve"> </w:t>
+      </w:r>
+      <w:r>
+        <w:rPr>
+          <w:iCs/>
+          <w:i/>
+        </w:rPr>
+        <w:t xml:space="preserve">informative prior</w:t>
+      </w:r>
+      <w:r>
+        <w:t xml:space="preserve">. In our example you should tweak the priors for catchability (</w:t>
       </w:r>
       <w:r>
         <w:rPr>
@@ -1349,7 +1804,7 @@
         <w:t xml:space="preserve">m</w:t>
       </w:r>
       <w:r>
-        <w:t xml:space="preserve">) to see how these influence the estimate of both these parameters and the other parameters in the model. You should be thinking</w:t>
+        <w:t xml:space="preserve">) to see how these influence the estimate of both these parameters and the other variables/parameters in the model. You should be thinking</w:t>
       </w:r>
       <w:r>
         <w:t xml:space="preserve"> </w:t>
@@ -1425,7 +1880,54 @@
         <w:pStyle w:val="BodyText"/>
       </w:pPr>
       <w:r>
-        <w:t xml:space="preserve">Here are two biomass figures. The first is the q-corrected Model Estimated biomass compared to the survey biomass index. The second is the Stock Assessment estimated biomass compared to the Actual simulated biomass.</w:t>
+        <w:t xml:space="preserve">Here are some useful biomass figures. The first is the q-corrected Model Estimated biomass compared to the</w:t>
+      </w:r>
+      <w:r>
+        <w:t xml:space="preserve"> </w:t>
+      </w:r>
+      <w:r>
+        <w:rPr>
+          <w:iCs/>
+          <w:i/>
+        </w:rPr>
+        <w:t xml:space="preserve">survey</w:t>
+      </w:r>
+      <w:r>
+        <w:t xml:space="preserve"> </w:t>
+      </w:r>
+      <w:r>
+        <w:t xml:space="preserve">biomass index. The second is the Stock Assessment estimated biomass compared to the</w:t>
+      </w:r>
+      <w:r>
+        <w:t xml:space="preserve"> </w:t>
+      </w:r>
+      <w:r>
+        <w:rPr>
+          <w:iCs/>
+          <w:i/>
+        </w:rPr>
+        <w:t xml:space="preserve">Actual</w:t>
+      </w:r>
+      <w:r>
+        <w:t xml:space="preserve"> </w:t>
+      </w:r>
+      <w:r>
+        <w:t xml:space="preserve">simulated biomass. In the bottom panel we have the same data but calculated the percent difference between the</w:t>
+      </w:r>
+      <w:r>
+        <w:t xml:space="preserve"> </w:t>
+      </w:r>
+      <w:r>
+        <w:t xml:space="preserve">“</w:t>
+      </w:r>
+      <w:r>
+        <w:t xml:space="preserve">Actual Biomass</w:t>
+      </w:r>
+      <w:r>
+        <w:t xml:space="preserve">”</w:t>
+      </w:r>
+      <w:r>
+        <w:t xml:space="preserve">.</w:t>
       </w:r>
       <w:r>
         <w:t xml:space="preserve"> </w:t>
@@ -1500,7 +2002,7 @@
           <wp:inline>
             <wp:extent cx="4620126" cy="3696101"/>
             <wp:effectExtent b="0" l="0" r="0" t="0"/>
-            <wp:docPr descr="Figure 3: The SAM adult biomass results compared to a) the survey index adult biomass, here we have q-corrected the SAM adult biomass (the grey line) and compared it to the survey adult biomass index. In b) we have the SAM adult biomass (grey line) compared to the Actual Adult Biomass." title="" id="1" name="Picture"/>
+            <wp:docPr descr="Figure 3: The SAM adult biomass results compared to (TOP LEFT) the survey index adult biomass, here we have q-corrected the SAM adult biomass (the grey line) and compared it to the survey adult biomass index. (TOP RIGHT) we have the SAM adult biomass (grey line) compared to the Actual Adult Biomass. (BOTTOM LEFT) is the percent difference between the SAM adult biomass and the survey index adult biomass. (BOTTOM RIGHT) is the percent difference between the SAM adult biomass and the Actual adult biomass." title="" id="1" name="Picture"/>
             <a:graphic>
               <a:graphicData uri="http://schemas.openxmlformats.org/drawingml/2006/picture">
                 <pic:pic>
@@ -1543,7 +2045,204 @@
         <w:pStyle w:val="ImageCaption"/>
       </w:pPr>
       <w:r>
-        <w:t xml:space="preserve">Figure 3: The SAM adult biomass results compared to a) the survey index adult biomass, here we have q-corrected the SAM adult biomass (the grey line) and compared it to the survey adult biomass index. In b) we have the SAM adult biomass (grey line) compared to the Actual Adult Biomass.</w:t>
+        <w:t xml:space="preserve">Figure 3: The SAM adult biomass results compared to (TOP LEFT) the survey index adult biomass, here we have q-corrected the SAM adult biomass (the grey line) and compared it to the survey adult biomass index. (TOP RIGHT) we have the SAM adult biomass (grey line) compared to the Actual Adult Biomass. (BOTTOM LEFT) is the percent difference between the SAM adult biomass and the survey index adult biomass. (BOTTOM RIGHT) is the percent difference between the SAM adult biomass and the Actual adult biomass.</w:t>
+      </w:r>
+    </w:p>
+    <w:p>
+      <w:pPr>
+        <w:pStyle w:val="TableCaption"/>
+      </w:pPr>
+      <w:r>
+        <w:t xml:space="preserve">Table 3: A Table showing how well SAM adult biomass estiamtes align with the input survey data and the acutal adult biomass</w:t>
+      </w:r>
+    </w:p>
+    <w:tbl>
+      <w:tblPr>
+        <w:tblStyle w:val="Table"/>
+        <w:tblW w:type="pct" w:w="0.0"/>
+        <w:tblLook w:firstRow="1" w:lastRow="0" w:firstColumn="0" w:lastColumn="0" w:noHBand="0" w:noVBand="0" w:val="0020"/>
+        <w:tblCaption w:val="Table 3: A Table showing how well SAM adult biomass estiamtes align with the input survey data and the acutal adult biomass"/>
+      </w:tblPr>
+      <w:tblGrid/>
+      <w:tr>
+        <w:tc>
+          <w:p>
+            <w:pPr>
+              <w:pStyle w:val="Compact"/>
+              <w:jc w:val="left"/>
+            </w:pPr>
+            <w:r>
+              <w:t xml:space="preserve">Comparsion</w:t>
+            </w:r>
+          </w:p>
+        </w:tc>
+        <w:tc>
+          <w:p>
+            <w:pPr>
+              <w:pStyle w:val="Compact"/>
+              <w:jc w:val="right"/>
+            </w:pPr>
+            <w:r>
+              <w:t xml:space="preserve">Tonnes</w:t>
+            </w:r>
+          </w:p>
+        </w:tc>
+        <w:tc>
+          <w:p>
+            <w:pPr>
+              <w:pStyle w:val="Compact"/>
+              <w:jc w:val="right"/>
+            </w:pPr>
+            <w:r>
+              <w:t xml:space="preserve">Percentage</w:t>
+            </w:r>
+          </w:p>
+        </w:tc>
+      </w:tr>
+      <w:tr>
+        <w:tc>
+          <w:p>
+            <w:pPr>
+              <w:pStyle w:val="Compact"/>
+              <w:jc w:val="left"/>
+            </w:pPr>
+            <w:r>
+              <w:t xml:space="preserve">Mean Adult Biomass (SAM - Survey)</w:t>
+            </w:r>
+          </w:p>
+        </w:tc>
+        <w:tc>
+          <w:p>
+            <w:pPr>
+              <w:pStyle w:val="Compact"/>
+              <w:jc w:val="right"/>
+            </w:pPr>
+            <w:r>
+              <w:t xml:space="preserve">-2900</w:t>
+            </w:r>
+          </w:p>
+        </w:tc>
+        <w:tc>
+          <w:p>
+            <w:pPr>
+              <w:pStyle w:val="Compact"/>
+              <w:jc w:val="right"/>
+            </w:pPr>
+            <w:r>
+              <w:t xml:space="preserve">6.3</w:t>
+            </w:r>
+          </w:p>
+        </w:tc>
+      </w:tr>
+      <w:tr>
+        <w:tc>
+          <w:p>
+            <w:pPr>
+              <w:pStyle w:val="Compact"/>
+              <w:jc w:val="left"/>
+            </w:pPr>
+            <w:r>
+              <w:t xml:space="preserve">Mean Adult Biomass (SAM - Actual)</w:t>
+            </w:r>
+          </w:p>
+        </w:tc>
+        <w:tc>
+          <w:p>
+            <w:pPr>
+              <w:pStyle w:val="Compact"/>
+              <w:jc w:val="right"/>
+            </w:pPr>
+            <w:r>
+              <w:t xml:space="preserve">20000</w:t>
+            </w:r>
+          </w:p>
+        </w:tc>
+        <w:tc>
+          <w:p>
+            <w:pPr>
+              <w:pStyle w:val="Compact"/>
+              <w:jc w:val="right"/>
+            </w:pPr>
+            <w:r>
+              <w:t xml:space="preserve">16.0</w:t>
+            </w:r>
+          </w:p>
+        </w:tc>
+      </w:tr>
+      <w:tr>
+        <w:tc>
+          <w:p>
+            <w:pPr>
+              <w:pStyle w:val="Compact"/>
+              <w:jc w:val="left"/>
+            </w:pPr>
+            <w:r>
+              <w:t xml:space="preserve">Mean Adult Biomass |SAM - Survey|</w:t>
+            </w:r>
+          </w:p>
+        </w:tc>
+        <w:tc>
+          <w:p>
+            <w:pPr>
+              <w:pStyle w:val="Compact"/>
+              <w:jc w:val="right"/>
+            </w:pPr>
+            <w:r>
+              <w:t xml:space="preserve">10000</w:t>
+            </w:r>
+          </w:p>
+        </w:tc>
+        <w:tc>
+          <w:p>
+            <w:pPr>
+              <w:pStyle w:val="Compact"/>
+              <w:jc w:val="right"/>
+            </w:pPr>
+            <w:r>
+              <w:t xml:space="preserve">25.0</w:t>
+            </w:r>
+          </w:p>
+        </w:tc>
+      </w:tr>
+      <w:tr>
+        <w:tc>
+          <w:p>
+            <w:pPr>
+              <w:pStyle w:val="Compact"/>
+              <w:jc w:val="left"/>
+            </w:pPr>
+            <w:r>
+              <w:t xml:space="preserve">Mean Adult Biomass |SAM - Actual|</w:t>
+            </w:r>
+          </w:p>
+        </w:tc>
+        <w:tc>
+          <w:p>
+            <w:pPr>
+              <w:pStyle w:val="Compact"/>
+              <w:jc w:val="right"/>
+            </w:pPr>
+            <w:r>
+              <w:t xml:space="preserve">29000</w:t>
+            </w:r>
+          </w:p>
+        </w:tc>
+        <w:tc>
+          <w:p>
+            <w:pPr>
+              <w:pStyle w:val="Compact"/>
+              <w:jc w:val="right"/>
+            </w:pPr>
+            <w:r>
+              <w:t xml:space="preserve">23.0</w:t>
+            </w:r>
+          </w:p>
+        </w:tc>
+      </w:tr>
+    </w:tbl>
+    <w:p>
+      <w:r>
+        <w:br w:type="page"/>
       </w:r>
     </w:p>
     <w:p>
@@ -1553,9 +2252,9 @@
       <w:r>
         <w:drawing>
           <wp:inline>
-            <wp:extent cx="4620126" cy="3696101"/>
+            <wp:extent cx="5334000" cy="5334000"/>
             <wp:effectExtent b="0" l="0" r="0" t="0"/>
-            <wp:docPr descr="Figure 4: The SAM recruit biomass results compared to a) the survey index recruit biomass, here we have q-corrected the SAM recruit biomass (the grey line) and compared it to the survey recruit biomass index. In b) we have the SAM recruit biomass (grey line) compared to the actual recruit Biomass." title="" id="1" name="Picture"/>
+            <wp:docPr descr="Figure 4: The SAM recruit biomass results compared to (TOP LEFT) the survey index recruit biomass, here we have q-corrected the SAM recruit biomass (the grey line) and compared it to the survey recruit biomass index. In (TOP RIGHT) we have the SAM recruit biomass (grey line) compared to the actual recruit Biomass. (BOTTOM LEFT) is the percent difference between the SAM Recruit biomass and the survey index Recruit biomass. (BOTTOM RIGHT) is the percent difference between the SAM Recruit biomass and the Actual Recruit biomass." title="" id="1" name="Picture"/>
             <a:graphic>
               <a:graphicData uri="http://schemas.openxmlformats.org/drawingml/2006/picture">
                 <pic:pic>
@@ -1574,7 +2273,7 @@
                   <pic:spPr bwMode="auto">
                     <a:xfrm>
                       <a:off x="0" y="0"/>
-                      <a:ext cx="4620126" cy="3696101"/>
+                      <a:ext cx="5334000" cy="5334000"/>
                     </a:xfrm>
                     <a:prstGeom prst="rect">
                       <a:avLst/>
@@ -1598,9 +2297,206 @@
         <w:pStyle w:val="ImageCaption"/>
       </w:pPr>
       <w:r>
-        <w:t xml:space="preserve">Figure 4: The SAM recruit biomass results compared to a) the survey index recruit biomass, here we have q-corrected the SAM recruit biomass (the grey line) and compared it to the survey recruit biomass index. In b) we have the SAM recruit biomass (grey line) compared to the actual recruit Biomass.</w:t>
-      </w:r>
-    </w:p>
+        <w:t xml:space="preserve">Figure 4: The SAM recruit biomass results compared to (TOP LEFT) the survey index recruit biomass, here we have q-corrected the SAM recruit biomass (the grey line) and compared it to the survey recruit biomass index. In (TOP RIGHT) we have the SAM recruit biomass (grey line) compared to the actual recruit Biomass. (BOTTOM LEFT) is the percent difference between the SAM Recruit biomass and the survey index Recruit biomass. (BOTTOM RIGHT) is the percent difference between the SAM Recruit biomass and the Actual Recruit biomass.</w:t>
+      </w:r>
+    </w:p>
+    <w:p>
+      <w:r>
+        <w:br w:type="page"/>
+      </w:r>
+    </w:p>
+    <w:p>
+      <w:pPr>
+        <w:pStyle w:val="TableCaption"/>
+      </w:pPr>
+      <w:r>
+        <w:t xml:space="preserve">Table 4: A Table showing how well SAM recruit biomass estiamtes align with the input survey data and the acutal recruit biomass</w:t>
+      </w:r>
+    </w:p>
+    <w:tbl>
+      <w:tblPr>
+        <w:tblStyle w:val="Table"/>
+        <w:tblW w:type="pct" w:w="0.0"/>
+        <w:tblLook w:firstRow="1" w:lastRow="0" w:firstColumn="0" w:lastColumn="0" w:noHBand="0" w:noVBand="0" w:val="0020"/>
+        <w:tblCaption w:val="Table 4: A Table showing how well SAM recruit biomass estiamtes align with the input survey data and the acutal recruit biomass"/>
+      </w:tblPr>
+      <w:tblGrid/>
+      <w:tr>
+        <w:tc>
+          <w:p>
+            <w:pPr>
+              <w:pStyle w:val="Compact"/>
+              <w:jc w:val="left"/>
+            </w:pPr>
+            <w:r>
+              <w:t xml:space="preserve">Comparsion</w:t>
+            </w:r>
+          </w:p>
+        </w:tc>
+        <w:tc>
+          <w:p>
+            <w:pPr>
+              <w:pStyle w:val="Compact"/>
+              <w:jc w:val="right"/>
+            </w:pPr>
+            <w:r>
+              <w:t xml:space="preserve">Tonnes</w:t>
+            </w:r>
+          </w:p>
+        </w:tc>
+        <w:tc>
+          <w:p>
+            <w:pPr>
+              <w:pStyle w:val="Compact"/>
+              <w:jc w:val="right"/>
+            </w:pPr>
+            <w:r>
+              <w:t xml:space="preserve">Percentage</w:t>
+            </w:r>
+          </w:p>
+        </w:tc>
+      </w:tr>
+      <w:tr>
+        <w:tc>
+          <w:p>
+            <w:pPr>
+              <w:pStyle w:val="Compact"/>
+              <w:jc w:val="left"/>
+            </w:pPr>
+            <w:r>
+              <w:t xml:space="preserve">Mean Recruit Biomass (SAM - Survey)</w:t>
+            </w:r>
+          </w:p>
+        </w:tc>
+        <w:tc>
+          <w:p>
+            <w:pPr>
+              <w:pStyle w:val="Compact"/>
+              <w:jc w:val="right"/>
+            </w:pPr>
+            <w:r>
+              <w:t xml:space="preserve">-940</w:t>
+            </w:r>
+          </w:p>
+        </w:tc>
+        <w:tc>
+          <w:p>
+            <w:pPr>
+              <w:pStyle w:val="Compact"/>
+              <w:jc w:val="right"/>
+            </w:pPr>
+            <w:r>
+              <w:t xml:space="preserve">-5.2</w:t>
+            </w:r>
+          </w:p>
+        </w:tc>
+      </w:tr>
+      <w:tr>
+        <w:tc>
+          <w:p>
+            <w:pPr>
+              <w:pStyle w:val="Compact"/>
+              <w:jc w:val="left"/>
+            </w:pPr>
+            <w:r>
+              <w:t xml:space="preserve">Mean Recruit Biomass (SAM - Actual)</w:t>
+            </w:r>
+          </w:p>
+        </w:tc>
+        <w:tc>
+          <w:p>
+            <w:pPr>
+              <w:pStyle w:val="Compact"/>
+              <w:jc w:val="right"/>
+            </w:pPr>
+            <w:r>
+              <w:t xml:space="preserve">960</w:t>
+            </w:r>
+          </w:p>
+        </w:tc>
+        <w:tc>
+          <w:p>
+            <w:pPr>
+              <w:pStyle w:val="Compact"/>
+              <w:jc w:val="right"/>
+            </w:pPr>
+            <w:r>
+              <w:t xml:space="preserve">1.7</w:t>
+            </w:r>
+          </w:p>
+        </w:tc>
+      </w:tr>
+      <w:tr>
+        <w:tc>
+          <w:p>
+            <w:pPr>
+              <w:pStyle w:val="Compact"/>
+              <w:jc w:val="left"/>
+            </w:pPr>
+            <w:r>
+              <w:t xml:space="preserve">Mean Recruit Biomass Error |SAM - Survey|</w:t>
+            </w:r>
+          </w:p>
+        </w:tc>
+        <w:tc>
+          <w:p>
+            <w:pPr>
+              <w:pStyle w:val="Compact"/>
+              <w:jc w:val="right"/>
+            </w:pPr>
+            <w:r>
+              <w:t xml:space="preserve">1600</w:t>
+            </w:r>
+          </w:p>
+        </w:tc>
+        <w:tc>
+          <w:p>
+            <w:pPr>
+              <w:pStyle w:val="Compact"/>
+              <w:jc w:val="right"/>
+            </w:pPr>
+            <w:r>
+              <w:t xml:space="preserve">11.0</w:t>
+            </w:r>
+          </w:p>
+        </w:tc>
+      </w:tr>
+      <w:tr>
+        <w:tc>
+          <w:p>
+            <w:pPr>
+              <w:pStyle w:val="Compact"/>
+              <w:jc w:val="left"/>
+            </w:pPr>
+            <w:r>
+              <w:t xml:space="preserve">Mean Recruit Biomass Error |SAM - Actual|</w:t>
+            </w:r>
+          </w:p>
+        </w:tc>
+        <w:tc>
+          <w:p>
+            <w:pPr>
+              <w:pStyle w:val="Compact"/>
+              <w:jc w:val="right"/>
+            </w:pPr>
+            <w:r>
+              <w:t xml:space="preserve">7800</w:t>
+            </w:r>
+          </w:p>
+        </w:tc>
+        <w:tc>
+          <w:p>
+            <w:pPr>
+              <w:pStyle w:val="Compact"/>
+              <w:jc w:val="right"/>
+            </w:pPr>
+            <w:r>
+              <w:t xml:space="preserve">28.0</w:t>
+            </w:r>
+          </w:p>
+        </w:tc>
+      </w:tr>
+    </w:tbl>
     <w:p>
       <w:pPr>
         <w:pStyle w:val="BodyText"/>
@@ -1790,7 +2686,7 @@
       <w:pPr>
         <w:numPr>
           <w:ilvl w:val="0"/>
-          <w:numId w:val="1020"/>
+          <w:numId w:val="1025"/>
         </w:numPr>
       </w:pPr>
       <w:r>
@@ -1811,7 +2707,7 @@
       <w:pPr>
         <w:numPr>
           <w:ilvl w:val="0"/>
-          <w:numId w:val="1020"/>
+          <w:numId w:val="1025"/>
         </w:numPr>
       </w:pPr>
       <w:r>
@@ -1832,7 +2728,7 @@
       <w:pPr>
         <w:numPr>
           <w:ilvl w:val="0"/>
-          <w:numId w:val="1020"/>
+          <w:numId w:val="1025"/>
         </w:numPr>
       </w:pPr>
       <w:r>
@@ -1853,7 +2749,7 @@
       <w:pPr>
         <w:numPr>
           <w:ilvl w:val="0"/>
-          <w:numId w:val="1020"/>
+          <w:numId w:val="1025"/>
         </w:numPr>
       </w:pPr>
       <w:r>
@@ -1874,7 +2770,7 @@
       <w:pPr>
         <w:numPr>
           <w:ilvl w:val="0"/>
-          <w:numId w:val="1020"/>
+          <w:numId w:val="1025"/>
         </w:numPr>
       </w:pPr>
       <w:r>
@@ -1895,7 +2791,7 @@
       <w:pPr>
         <w:numPr>
           <w:ilvl w:val="0"/>
-          <w:numId w:val="1020"/>
+          <w:numId w:val="1025"/>
         </w:numPr>
       </w:pPr>
       <w:r>
@@ -1916,7 +2812,7 @@
       <w:pPr>
         <w:numPr>
           <w:ilvl w:val="0"/>
-          <w:numId w:val="1020"/>
+          <w:numId w:val="1025"/>
         </w:numPr>
       </w:pPr>
       <w:r>
@@ -1955,7 +2851,7 @@
       <w:pPr>
         <w:numPr>
           <w:ilvl w:val="0"/>
-          <w:numId w:val="1020"/>
+          <w:numId w:val="1025"/>
         </w:numPr>
       </w:pPr>
       <w:r>
@@ -1976,7 +2872,7 @@
       <w:pPr>
         <w:numPr>
           <w:ilvl w:val="0"/>
-          <w:numId w:val="1020"/>
+          <w:numId w:val="1025"/>
         </w:numPr>
       </w:pPr>
       <w:r>
@@ -2015,7 +2911,7 @@
       <w:pPr>
         <w:numPr>
           <w:ilvl w:val="0"/>
-          <w:numId w:val="1020"/>
+          <w:numId w:val="1025"/>
         </w:numPr>
       </w:pPr>
       <w:r>
@@ -2036,7 +2932,7 @@
       <w:pPr>
         <w:numPr>
           <w:ilvl w:val="0"/>
-          <w:numId w:val="1020"/>
+          <w:numId w:val="1025"/>
         </w:numPr>
       </w:pPr>
       <w:r>
@@ -2078,7 +2974,7 @@
       <w:pPr>
         <w:numPr>
           <w:ilvl w:val="0"/>
-          <w:numId w:val="1020"/>
+          <w:numId w:val="1025"/>
         </w:numPr>
       </w:pPr>
       <w:r>
@@ -2099,7 +2995,7 @@
       <w:pPr>
         <w:numPr>
           <w:ilvl w:val="0"/>
-          <w:numId w:val="1020"/>
+          <w:numId w:val="1025"/>
         </w:numPr>
       </w:pPr>
       <w:r>
@@ -2138,7 +3034,7 @@
       <w:pPr>
         <w:numPr>
           <w:ilvl w:val="0"/>
-          <w:numId w:val="1020"/>
+          <w:numId w:val="1025"/>
         </w:numPr>
       </w:pPr>
       <w:r>
@@ -2159,7 +3055,7 @@
       <w:pPr>
         <w:numPr>
           <w:ilvl w:val="0"/>
-          <w:numId w:val="1020"/>
+          <w:numId w:val="1025"/>
         </w:numPr>
       </w:pPr>
       <w:r>
@@ -2180,7 +3076,7 @@
       <w:pPr>
         <w:numPr>
           <w:ilvl w:val="0"/>
-          <w:numId w:val="1020"/>
+          <w:numId w:val="1025"/>
         </w:numPr>
       </w:pPr>
       <w:r>
@@ -2229,7 +3125,7 @@
 <file path=word/numbering.xml><?xml version="1.0" encoding="utf-8"?>
 <w:numbering xmlns:w="http://schemas.openxmlformats.org/wordprocessingml/2006/main">
   <w:abstractNum w:abstractNumId="990">
-    <w:nsid w:val="A990"/>
+    <w:nsid w:val="2c1ae401"/>
     <w:multiLevelType w:val="multilevel"/>
     <w:lvl w:ilvl="0">
       <w:numFmt w:val="bullet"/>
@@ -2305,7 +3201,7 @@
     </w:lvl>
   </w:abstractNum>
   <w:abstractNum w:abstractNumId="99411">
-    <w:nsid w:val="A99411"/>
+    <w:nsid w:val="ea454b4c"/>
     <w:multiLevelType w:val="multilevel"/>
     <w:lvl w:ilvl="0">
       <w:start w:val="1"/>
@@ -2390,7 +3286,7 @@
     </w:lvl>
   </w:abstractNum>
   <w:abstractNum w:abstractNumId="99511">
-    <w:nsid w:val="A99511"/>
+    <w:nsid w:val="71315dca"/>
     <w:multiLevelType w:val="multilevel"/>
     <w:lvl w:ilvl="0">
       <w:start w:val="1"/>
@@ -2475,7 +3371,7 @@
     </w:lvl>
   </w:abstractNum>
   <w:abstractNum w:abstractNumId="991">
-    <w:nsid w:val="A991"/>
+    <w:nsid w:val="47261bad"/>
     <w:multiLevelType w:val="multilevel"/>
     <w:lvl w:ilvl="0">
       <w:numFmt w:val="bullet"/>
@@ -2551,7 +3447,7 @@
     </w:lvl>
   </w:abstractNum>
   <w:abstractNum w:abstractNumId="99811">
-    <w:nsid w:val="A99811"/>
+    <w:nsid w:val="b3cbbdee"/>
     <w:multiLevelType w:val="multilevel"/>
     <w:lvl w:ilvl="0">
       <w:start w:val="1"/>
@@ -2843,34 +3739,7 @@
     <w:abstractNumId w:val="991"/>
   </w:num>
   <w:num w:numId="1015">
-    <w:abstractNumId w:val="99411"/>
-    <w:lvlOverride w:ilvl="0">
-      <w:startOverride w:val="1"/>
-    </w:lvlOverride>
-    <w:lvlOverride w:ilvl="1">
-      <w:startOverride w:val="1"/>
-    </w:lvlOverride>
-    <w:lvlOverride w:ilvl="2">
-      <w:startOverride w:val="1"/>
-    </w:lvlOverride>
-    <w:lvlOverride w:ilvl="3">
-      <w:startOverride w:val="1"/>
-    </w:lvlOverride>
-    <w:lvlOverride w:ilvl="4">
-      <w:startOverride w:val="1"/>
-    </w:lvlOverride>
-    <w:lvlOverride w:ilvl="5">
-      <w:startOverride w:val="1"/>
-    </w:lvlOverride>
-    <w:lvlOverride w:ilvl="6">
-      <w:startOverride w:val="1"/>
-    </w:lvlOverride>
-    <w:lvlOverride w:ilvl="7">
-      <w:startOverride w:val="1"/>
-    </w:lvlOverride>
-    <w:lvlOverride w:ilvl="8">
-      <w:startOverride w:val="1"/>
-    </w:lvlOverride>
+    <w:abstractNumId w:val="991"/>
   </w:num>
   <w:num w:numId="1016">
     <w:abstractNumId w:val="991"/>
@@ -2879,6 +3748,48 @@
     <w:abstractNumId w:val="991"/>
   </w:num>
   <w:num w:numId="1018">
+    <w:abstractNumId w:val="991"/>
+  </w:num>
+  <w:num w:numId="1019">
+    <w:abstractNumId w:val="99411"/>
+    <w:lvlOverride w:ilvl="0">
+      <w:startOverride w:val="1"/>
+    </w:lvlOverride>
+    <w:lvlOverride w:ilvl="1">
+      <w:startOverride w:val="1"/>
+    </w:lvlOverride>
+    <w:lvlOverride w:ilvl="2">
+      <w:startOverride w:val="1"/>
+    </w:lvlOverride>
+    <w:lvlOverride w:ilvl="3">
+      <w:startOverride w:val="1"/>
+    </w:lvlOverride>
+    <w:lvlOverride w:ilvl="4">
+      <w:startOverride w:val="1"/>
+    </w:lvlOverride>
+    <w:lvlOverride w:ilvl="5">
+      <w:startOverride w:val="1"/>
+    </w:lvlOverride>
+    <w:lvlOverride w:ilvl="6">
+      <w:startOverride w:val="1"/>
+    </w:lvlOverride>
+    <w:lvlOverride w:ilvl="7">
+      <w:startOverride w:val="1"/>
+    </w:lvlOverride>
+    <w:lvlOverride w:ilvl="8">
+      <w:startOverride w:val="1"/>
+    </w:lvlOverride>
+  </w:num>
+  <w:num w:numId="1020">
+    <w:abstractNumId w:val="991"/>
+  </w:num>
+  <w:num w:numId="1021">
+    <w:abstractNumId w:val="991"/>
+  </w:num>
+  <w:num w:numId="1022">
+    <w:abstractNumId w:val="991"/>
+  </w:num>
+  <w:num w:numId="1023">
     <w:abstractNumId w:val="99511"/>
     <w:lvlOverride w:ilvl="0">
       <w:startOverride w:val="1"/>
@@ -2908,10 +3819,10 @@
       <w:startOverride w:val="1"/>
     </w:lvlOverride>
   </w:num>
-  <w:num w:numId="1019">
+  <w:num w:numId="1024">
     <w:abstractNumId w:val="991"/>
   </w:num>
-  <w:num w:numId="1020">
+  <w:num w:numId="1025">
     <w:abstractNumId w:val="991"/>
   </w:num>
 </w:numbering>
@@ -2922,10 +3833,10 @@
   <w:docDefaults>
     <w:rPrDefault>
       <w:rPr>
-        <w:rFonts w:asciiTheme="minorHAnsi" w:cstheme="minorBidi" w:eastAsiaTheme="minorHAnsi" w:hAnsiTheme="minorHAnsi"/>
+        <w:rFonts w:asciiTheme="minorHAnsi" w:eastAsiaTheme="minorHAnsi" w:hAnsiTheme="minorHAnsi" w:cstheme="minorBidi"/>
         <w:sz w:val="24"/>
         <w:szCs w:val="24"/>
-        <w:lang w:bidi="ar-SA" w:eastAsia="en-US" w:val="en-US"/>
+        <w:lang w:val="en-US" w:eastAsia="en-US" w:bidi="ar-SA"/>
       </w:rPr>
     </w:rPrDefault>
     <w:pPrDefault>
@@ -2934,35 +3845,35 @@
       </w:pPr>
     </w:pPrDefault>
   </w:docDefaults>
-  <w:latentStyles w:count="276" w:defLockedState="0" w:defQFormat="0" w:defSemiHidden="0" w:defUIPriority="0" w:defUnhideWhenUsed="0"/>
-  <w:style w:default="1" w:styleId="Normal" w:type="paragraph">
+  <w:latentStyles w:defLockedState="0" w:defUIPriority="0" w:defSemiHidden="0" w:defUnhideWhenUsed="0" w:defQFormat="0" w:count="276"/>
+  <w:style w:type="paragraph" w:default="1" w:styleId="Normal">
     <w:name w:val="Normal"/>
     <w:qFormat/>
   </w:style>
-  <w:style w:styleId="BodyText" w:type="paragraph">
+  <w:style w:type="paragraph" w:styleId="BodyText">
     <w:name w:val="Body Text"/>
     <w:basedOn w:val="Normal"/>
     <w:link w:val="BodyTextChar"/>
     <w:pPr>
-      <w:spacing w:after="180" w:before="180"/>
+      <w:spacing w:before="180" w:after="180"/>
     </w:pPr>
     <w:qFormat/>
   </w:style>
-  <w:style w:customStyle="1" w:styleId="FirstParagraph" w:type="paragraph">
+  <w:style w:type="paragraph" w:customStyle="1" w:styleId="FirstParagraph">
     <w:name w:val="First Paragraph"/>
     <w:basedOn w:val="BodyText"/>
     <w:next w:val="BodyText"/>
     <w:qFormat/>
   </w:style>
-  <w:style w:customStyle="1" w:styleId="Compact" w:type="paragraph">
+  <w:style w:type="paragraph" w:customStyle="1" w:styleId="Compact">
     <w:name w:val="Compact"/>
     <w:basedOn w:val="BodyText"/>
     <w:qFormat/>
     <w:pPr>
-      <w:spacing w:after="36" w:before="36"/>
+      <w:spacing w:before="36" w:after="36"/>
     </w:pPr>
   </w:style>
-  <w:style w:styleId="Title" w:type="paragraph">
+  <w:style w:type="paragraph" w:styleId="Title">
     <w:name w:val="Title"/>
     <w:basedOn w:val="Normal"/>
     <w:next w:val="BodyText"/>
@@ -2970,19 +3881,19 @@
     <w:pPr>
       <w:keepNext/>
       <w:keepLines/>
-      <w:spacing w:after="240" w:before="480"/>
+      <w:spacing w:before="480" w:after="240"/>
       <w:jc w:val="center"/>
     </w:pPr>
     <w:rPr>
-      <w:rFonts w:asciiTheme="majorHAnsi" w:cstheme="majorBidi" w:eastAsiaTheme="majorEastAsia" w:hAnsiTheme="majorHAnsi"/>
+      <w:rFonts w:asciiTheme="majorHAnsi" w:eastAsiaTheme="majorEastAsia" w:hAnsiTheme="majorHAnsi" w:cstheme="majorBidi"/>
       <w:b/>
       <w:bCs/>
-      <w:color w:themeColor="accent1" w:themeShade="B5" w:val="345A8A"/>
+      <w:color w:val="345A8A" w:themeColor="accent1" w:themeShade="B5"/>
       <w:sz w:val="36"/>
       <w:szCs w:val="36"/>
     </w:rPr>
   </w:style>
-  <w:style w:styleId="Subtitle" w:type="paragraph">
+  <w:style w:type="paragraph" w:styleId="Subtitle">
     <w:name w:val="Subtitle"/>
     <w:basedOn w:val="Title"/>
     <w:next w:val="BodyText"/>
@@ -2990,7 +3901,7 @@
     <w:pPr>
       <w:keepNext/>
       <w:keepLines/>
-      <w:spacing w:after="240" w:before="240"/>
+      <w:spacing w:before="240" w:after="240"/>
       <w:jc w:val="center"/>
     </w:pPr>
     <w:rPr>
@@ -2998,7 +3909,7 @@
       <w:szCs w:val="30"/>
     </w:rPr>
   </w:style>
-  <w:style w:customStyle="1" w:styleId="Author" w:type="paragraph">
+  <w:style w:type="paragraph" w:customStyle="1" w:styleId="Author">
     <w:name w:val="Author"/>
     <w:next w:val="BodyText"/>
     <w:qFormat/>
@@ -3008,7 +3919,7 @@
       <w:jc w:val="center"/>
     </w:pPr>
   </w:style>
-  <w:style w:styleId="Date" w:type="paragraph">
+  <w:style w:type="paragraph" w:styleId="Date">
     <w:name w:val="Date"/>
     <w:next w:val="BodyText"/>
     <w:qFormat/>
@@ -3018,7 +3929,7 @@
       <w:jc w:val="center"/>
     </w:pPr>
   </w:style>
-  <w:style w:customStyle="1" w:styleId="Abstract" w:type="paragraph">
+  <w:style w:type="paragraph" w:customStyle="1" w:styleId="Abstract">
     <w:name w:val="Abstract"/>
     <w:basedOn w:val="Normal"/>
     <w:next w:val="BodyText"/>
@@ -3026,14 +3937,14 @@
     <w:pPr>
       <w:keepNext/>
       <w:keepLines/>
-      <w:spacing w:after="300" w:before="300"/>
+      <w:spacing w:before="300" w:after="300"/>
     </w:pPr>
     <w:rPr>
       <w:sz w:val="20"/>
       <w:szCs w:val="20"/>
     </w:rPr>
   </w:style>
-  <w:style w:styleId="Bibliography" w:type="paragraph">
+  <w:style w:type="paragraph" w:styleId="Bibliography">
     <w:name w:val="Bibliography"/>
     <w:basedOn w:val="Normal"/>
     <w:next w:val="Bibliography"/>
@@ -3041,7 +3952,7 @@
     <w:pPr/>
     <w:rPr/>
   </w:style>
-  <w:style w:styleId="Heading1" w:type="paragraph">
+  <w:style w:type="paragraph" w:styleId="Heading1">
     <w:name w:val="Heading 1"/>
     <w:basedOn w:val="Normal"/>
     <w:next w:val="BodyText"/>
@@ -3050,19 +3961,19 @@
     <w:pPr>
       <w:keepNext/>
       <w:keepLines/>
-      <w:spacing w:after="0" w:before="480"/>
+      <w:spacing w:before="480" w:after="0"/>
       <w:outlineLvl w:val="0"/>
     </w:pPr>
     <w:rPr>
-      <w:rFonts w:asciiTheme="majorHAnsi" w:cstheme="majorBidi" w:eastAsiaTheme="majorEastAsia" w:hAnsiTheme="majorHAnsi"/>
+      <w:rFonts w:asciiTheme="majorHAnsi" w:eastAsiaTheme="majorEastAsia" w:hAnsiTheme="majorHAnsi" w:cstheme="majorBidi"/>
       <w:b/>
       <w:bCs/>
-      <w:color w:themeColor="accent1" w:val="4F81BD"/>
+      <w:color w:val="4F81BD" w:themeColor="accent1"/>
       <w:sz w:val="32"/>
       <w:szCs w:val="32"/>
     </w:rPr>
   </w:style>
-  <w:style w:styleId="Heading2" w:type="paragraph">
+  <w:style w:type="paragraph" w:styleId="Heading2">
     <w:name w:val="Heading 2"/>
     <w:basedOn w:val="Normal"/>
     <w:next w:val="BodyText"/>
@@ -3072,19 +3983,19 @@
     <w:pPr>
       <w:keepNext/>
       <w:keepLines/>
-      <w:spacing w:after="0" w:before="200"/>
+      <w:spacing w:before="200" w:after="0"/>
       <w:outlineLvl w:val="1"/>
     </w:pPr>
     <w:rPr>
-      <w:rFonts w:asciiTheme="majorHAnsi" w:cstheme="majorBidi" w:eastAsiaTheme="majorEastAsia" w:hAnsiTheme="majorHAnsi"/>
+      <w:rFonts w:asciiTheme="majorHAnsi" w:eastAsiaTheme="majorEastAsia" w:hAnsiTheme="majorHAnsi" w:cstheme="majorBidi"/>
       <w:b/>
       <w:bCs/>
-      <w:color w:themeColor="accent1" w:val="4F81BD"/>
+      <w:color w:val="4F81BD" w:themeColor="accent1"/>
       <w:sz w:val="28"/>
       <w:szCs w:val="28"/>
     </w:rPr>
   </w:style>
-  <w:style w:styleId="Heading3" w:type="paragraph">
+  <w:style w:type="paragraph" w:styleId="Heading3">
     <w:name w:val="Heading 3"/>
     <w:basedOn w:val="Normal"/>
     <w:next w:val="BodyText"/>
@@ -3094,19 +4005,19 @@
     <w:pPr>
       <w:keepNext/>
       <w:keepLines/>
-      <w:spacing w:after="0" w:before="200"/>
+      <w:spacing w:before="200" w:after="0"/>
       <w:outlineLvl w:val="2"/>
     </w:pPr>
     <w:rPr>
-      <w:rFonts w:asciiTheme="majorHAnsi" w:cstheme="majorBidi" w:eastAsiaTheme="majorEastAsia" w:hAnsiTheme="majorHAnsi"/>
+      <w:rFonts w:asciiTheme="majorHAnsi" w:eastAsiaTheme="majorEastAsia" w:hAnsiTheme="majorHAnsi" w:cstheme="majorBidi"/>
       <w:b/>
       <w:bCs/>
-      <w:color w:themeColor="accent1" w:val="4F81BD"/>
+      <w:color w:val="4F81BD" w:themeColor="accent1"/>
       <w:sz w:val="24"/>
       <w:szCs w:val="24"/>
     </w:rPr>
   </w:style>
-  <w:style w:styleId="Heading4" w:type="paragraph">
+  <w:style w:type="paragraph" w:styleId="Heading4">
     <w:name w:val="Heading 4"/>
     <w:basedOn w:val="Normal"/>
     <w:next w:val="BodyText"/>
@@ -3116,19 +4027,19 @@
     <w:pPr>
       <w:keepNext/>
       <w:keepLines/>
-      <w:spacing w:after="0" w:before="200"/>
+      <w:spacing w:before="200" w:after="0"/>
       <w:outlineLvl w:val="3"/>
     </w:pPr>
     <w:rPr>
-      <w:rFonts w:asciiTheme="majorHAnsi" w:cstheme="majorBidi" w:eastAsiaTheme="majorEastAsia" w:hAnsiTheme="majorHAnsi"/>
+      <w:rFonts w:asciiTheme="majorHAnsi" w:eastAsiaTheme="majorEastAsia" w:hAnsiTheme="majorHAnsi" w:cstheme="majorBidi"/>
       <w:i/>
       <w:bCs/>
-      <w:color w:themeColor="accent1" w:val="4F81BD"/>
+      <w:color w:val="4F81BD" w:themeColor="accent1"/>
       <w:sz w:val="24"/>
       <w:szCs w:val="24"/>
     </w:rPr>
   </w:style>
-  <w:style w:styleId="Heading5" w:type="paragraph">
+  <w:style w:type="paragraph" w:styleId="Heading5">
     <w:name w:val="Heading 5"/>
     <w:basedOn w:val="Normal"/>
     <w:next w:val="BodyText"/>
@@ -3138,18 +4049,18 @@
     <w:pPr>
       <w:keepNext/>
       <w:keepLines/>
-      <w:spacing w:after="0" w:before="200"/>
+      <w:spacing w:before="200" w:after="0"/>
       <w:outlineLvl w:val="4"/>
     </w:pPr>
     <w:rPr>
-      <w:rFonts w:asciiTheme="majorHAnsi" w:cstheme="majorBidi" w:eastAsiaTheme="majorEastAsia" w:hAnsiTheme="majorHAnsi"/>
+      <w:rFonts w:asciiTheme="majorHAnsi" w:eastAsiaTheme="majorEastAsia" w:hAnsiTheme="majorHAnsi" w:cstheme="majorBidi"/>
       <w:iCs/>
-      <w:color w:themeColor="accent1" w:val="4F81BD"/>
+      <w:color w:val="4F81BD" w:themeColor="accent1"/>
       <w:sz w:val="24"/>
       <w:szCs w:val="24"/>
     </w:rPr>
   </w:style>
-  <w:style w:styleId="Heading6" w:type="paragraph">
+  <w:style w:type="paragraph" w:styleId="Heading6">
     <w:name w:val="Heading 6"/>
     <w:basedOn w:val="Normal"/>
     <w:next w:val="BodyText"/>
@@ -3159,17 +4070,17 @@
     <w:pPr>
       <w:keepNext/>
       <w:keepLines/>
-      <w:spacing w:after="0" w:before="200"/>
+      <w:spacing w:before="200" w:after="0"/>
       <w:outlineLvl w:val="5"/>
     </w:pPr>
     <w:rPr>
-      <w:rFonts w:asciiTheme="majorHAnsi" w:cstheme="majorBidi" w:eastAsiaTheme="majorEastAsia" w:hAnsiTheme="majorHAnsi"/>
-      <w:color w:themeColor="accent1" w:val="4F81BD"/>
+      <w:rFonts w:asciiTheme="majorHAnsi" w:eastAsiaTheme="majorEastAsia" w:hAnsiTheme="majorHAnsi" w:cstheme="majorBidi"/>
+      <w:color w:val="4F81BD" w:themeColor="accent1"/>
       <w:sz w:val="24"/>
       <w:szCs w:val="24"/>
     </w:rPr>
   </w:style>
-  <w:style w:styleId="Heading7" w:type="paragraph">
+  <w:style w:type="paragraph" w:styleId="Heading7">
     <w:name w:val="Heading 7"/>
     <w:basedOn w:val="Normal"/>
     <w:next w:val="BodyText"/>
@@ -3179,17 +4090,17 @@
     <w:pPr>
       <w:keepNext/>
       <w:keepLines/>
-      <w:spacing w:after="0" w:before="200"/>
+      <w:spacing w:before="200" w:after="0"/>
       <w:outlineLvl w:val="6"/>
     </w:pPr>
     <w:rPr>
-      <w:rFonts w:asciiTheme="majorHAnsi" w:cstheme="majorBidi" w:eastAsiaTheme="majorEastAsia" w:hAnsiTheme="majorHAnsi"/>
-      <w:color w:themeColor="accent1" w:val="4F81BD"/>
+      <w:rFonts w:asciiTheme="majorHAnsi" w:eastAsiaTheme="majorEastAsia" w:hAnsiTheme="majorHAnsi" w:cstheme="majorBidi"/>
+      <w:color w:val="4F81BD" w:themeColor="accent1"/>
       <w:sz w:val="24"/>
       <w:szCs w:val="24"/>
     </w:rPr>
   </w:style>
-  <w:style w:styleId="Heading8" w:type="paragraph">
+  <w:style w:type="paragraph" w:styleId="Heading8">
     <w:name w:val="Heading 8"/>
     <w:basedOn w:val="Normal"/>
     <w:next w:val="BodyText"/>
@@ -3199,17 +4110,17 @@
     <w:pPr>
       <w:keepNext/>
       <w:keepLines/>
-      <w:spacing w:after="0" w:before="200"/>
+      <w:spacing w:before="200" w:after="0"/>
       <w:outlineLvl w:val="7"/>
     </w:pPr>
     <w:rPr>
-      <w:rFonts w:asciiTheme="majorHAnsi" w:cstheme="majorBidi" w:eastAsiaTheme="majorEastAsia" w:hAnsiTheme="majorHAnsi"/>
-      <w:color w:themeColor="accent1" w:val="4F81BD"/>
+      <w:rFonts w:asciiTheme="majorHAnsi" w:eastAsiaTheme="majorEastAsia" w:hAnsiTheme="majorHAnsi" w:cstheme="majorBidi"/>
+      <w:color w:val="4F81BD" w:themeColor="accent1"/>
       <w:sz w:val="24"/>
       <w:szCs w:val="24"/>
     </w:rPr>
   </w:style>
-  <w:style w:styleId="Heading9" w:type="paragraph">
+  <w:style w:type="paragraph" w:styleId="Heading9">
     <w:name w:val="Heading 9"/>
     <w:basedOn w:val="Normal"/>
     <w:next w:val="BodyText"/>
@@ -3219,17 +4130,17 @@
     <w:pPr>
       <w:keepNext/>
       <w:keepLines/>
-      <w:spacing w:after="0" w:before="200"/>
+      <w:spacing w:before="200" w:after="0"/>
       <w:outlineLvl w:val="8"/>
     </w:pPr>
     <w:rPr>
-      <w:rFonts w:asciiTheme="majorHAnsi" w:cstheme="majorBidi" w:eastAsiaTheme="majorEastAsia" w:hAnsiTheme="majorHAnsi"/>
-      <w:color w:themeColor="accent1" w:val="4F81BD"/>
+      <w:rFonts w:asciiTheme="majorHAnsi" w:eastAsiaTheme="majorEastAsia" w:hAnsiTheme="majorHAnsi" w:cstheme="majorBidi"/>
+      <w:color w:val="4F81BD" w:themeColor="accent1"/>
       <w:sz w:val="24"/>
       <w:szCs w:val="24"/>
     </w:rPr>
   </w:style>
-  <w:style w:styleId="BlockText" w:type="paragraph">
+  <w:style w:type="paragraph" w:styleId="BlockText">
     <w:name w:val="Block Text"/>
     <w:basedOn w:val="BodyText"/>
     <w:next w:val="BodyText"/>
@@ -3237,11 +4148,11 @@
     <w:unhideWhenUsed/>
     <w:qFormat/>
     <w:pPr>
-      <w:spacing w:after="100" w:before="100"/>
+      <w:spacing w:before="100" w:after="100"/>
       <w:ind w:firstLine="0" w:left="480" w:right="480"/>
     </w:pPr>
   </w:style>
-  <w:style w:styleId="FootnoteText" w:type="paragraph">
+  <w:style w:type="paragraph" w:styleId="FootnoteText">
     <w:name w:val="Footnote Text"/>
     <w:basedOn w:val="Normal"/>
     <w:next w:val="FootnoteText"/>
@@ -3249,30 +4160,30 @@
     <w:unhideWhenUsed/>
     <w:qFormat/>
   </w:style>
-  <w:style w:default="1" w:styleId="DefaultParagraphFont" w:type="character">
+  <w:style w:type="character" w:default="1" w:styleId="DefaultParagraphFont">
     <w:name w:val="Default Paragraph Font"/>
     <w:semiHidden/>
     <w:unhideWhenUsed/>
   </w:style>
-  <w:style w:default="1" w:styleId="Table" w:type="table">
+  <w:style w:type="table" w:default="1" w:styleId="Table">
     <w:name w:val="Table"/>
     <w:basedOn w:val="TableNormal"/>
     <w:semiHidden/>
     <w:unhideWhenUsed/>
     <w:qFormat/>
     <w:tblPr>
-      <w:tblInd w:type="dxa" w:w="0"/>
+      <w:tblInd w:w="0" w:type="dxa"/>
       <w:tblCellMar>
-        <w:top w:type="dxa" w:w="0"/>
-        <w:left w:type="dxa" w:w="108"/>
-        <w:bottom w:type="dxa" w:w="0"/>
-        <w:right w:type="dxa" w:w="108"/>
+        <w:top w:w="0" w:type="dxa"/>
+        <w:left w:w="108" w:type="dxa"/>
+        <w:bottom w:w="0" w:type="dxa"/>
+        <w:right w:w="108" w:type="dxa"/>
       </w:tblCellMar>
     </w:tblPr>
     <w:tblStylePr w:type="firstRow">
       <w:tblPr>
         <w:jc w:val="left"/>
-        <w:tblInd w:type="dxa" w:w="0"/>
+        <w:tblInd w:w="0" w:type="dxa"/>
       </w:tblPr>
       <w:trPr>
         <w:jc w:val="left"/>
@@ -3285,7 +4196,7 @@
       </w:tcPr>
     </w:tblStylePr>
   </w:style>
-  <w:style w:customStyle="1" w:styleId="DefinitionTerm" w:type="paragraph">
+  <w:style w:type="paragraph" w:customStyle="1" w:styleId="DefinitionTerm">
     <w:name w:val="Definition Term"/>
     <w:basedOn w:val="Normal"/>
     <w:next w:val="Definition"/>
@@ -3298,49 +4209,49 @@
       <w:b/>
     </w:rPr>
   </w:style>
-  <w:style w:customStyle="1" w:styleId="Definition" w:type="paragraph">
+  <w:style w:type="paragraph" w:customStyle="1" w:styleId="Definition">
     <w:name w:val="Definition"/>
     <w:basedOn w:val="Normal"/>
   </w:style>
-  <w:style w:styleId="Caption" w:type="paragraph">
+  <w:style w:type="paragraph" w:styleId="Caption">
     <w:name w:val="Caption"/>
     <w:basedOn w:val="Normal"/>
     <w:link w:val="BodyTextChar"/>
     <w:pPr>
-      <w:spacing w:after="120" w:before="0"/>
+      <w:spacing w:before="0" w:after="120"/>
     </w:pPr>
     <w:rPr>
       <w:i/>
     </w:rPr>
   </w:style>
-  <w:style w:customStyle="1" w:styleId="TableCaption" w:type="paragraph">
+  <w:style w:type="paragraph" w:customStyle="1" w:styleId="TableCaption">
     <w:name w:val="Table Caption"/>
     <w:basedOn w:val="Caption"/>
     <w:pPr>
       <w:keepNext/>
     </w:pPr>
   </w:style>
-  <w:style w:customStyle="1" w:styleId="ImageCaption" w:type="paragraph">
+  <w:style w:type="paragraph" w:customStyle="1" w:styleId="ImageCaption">
     <w:name w:val="Image Caption"/>
     <w:basedOn w:val="Caption"/>
   </w:style>
-  <w:style w:customStyle="1" w:styleId="Figure" w:type="paragraph">
+  <w:style w:type="paragraph" w:customStyle="1" w:styleId="Figure">
     <w:name w:val="Figure"/>
     <w:basedOn w:val="Normal"/>
   </w:style>
-  <w:style w:customStyle="1" w:styleId="CaptionedFigure" w:type="paragraph">
+  <w:style w:type="paragraph" w:customStyle="1" w:styleId="CaptionedFigure">
     <w:name w:val="Captioned Figure"/>
     <w:basedOn w:val="Figure"/>
     <w:pPr>
       <w:keepNext/>
     </w:pPr>
   </w:style>
-  <w:style w:customStyle="1" w:styleId="BodyTextChar" w:type="character">
+  <w:style w:type="character" w:customStyle="1" w:styleId="BodyTextChar">
     <w:name w:val="Body Text Char"/>
     <w:basedOn w:val="DefaultParagraphFont"/>
     <w:link w:val="BodyText"/>
   </w:style>
-  <w:style w:customStyle="1" w:styleId="VerbatimChar" w:type="character">
+  <w:style w:type="character" w:customStyle="1" w:styleId="VerbatimChar">
     <w:name w:val="Verbatim Char"/>
     <w:basedOn w:val="BodyTextChar"/>
     <w:rPr>
@@ -3348,25 +4259,25 @@
       <w:sz w:val="22"/>
     </w:rPr>
   </w:style>
-  <w:style w:customStyle="1" w:styleId="SectionNumber" w:type="character">
+  <w:style w:type="character" w:customStyle="1" w:styleId="SectionNumber">
     <w:name w:val="Section Number"/>
     <w:basedOn w:val="BodyTextChar"/>
   </w:style>
-  <w:style w:styleId="FootnoteReference" w:type="character">
+  <w:style w:type="character" w:styleId="FootnoteReference">
     <w:name w:val="Footnote Reference"/>
     <w:basedOn w:val="BodyTextChar"/>
     <w:rPr>
       <w:vertAlign w:val="superscript"/>
     </w:rPr>
   </w:style>
-  <w:style w:styleId="Hyperlink" w:type="character">
+  <w:style w:type="character" w:styleId="Hyperlink">
     <w:name w:val="Hyperlink"/>
     <w:basedOn w:val="BodyTextChar"/>
     <w:rPr>
-      <w:color w:themeColor="accent1" w:val="4F81BD"/>
+      <w:color w:val="4F81BD" w:themeColor="accent1"/>
     </w:rPr>
   </w:style>
-  <w:style w:styleId="TOCHeading" w:type="paragraph">
+  <w:style w:type="paragraph" w:styleId="TOCHeading">
     <w:name w:val="TOC Heading"/>
     <w:basedOn w:val="Heading1"/>
     <w:next w:val="BodyText"/>
@@ -3378,10 +4289,10 @@
       <w:outlineLvl w:val="9"/>
     </w:pPr>
     <w:rPr>
-      <w:rFonts w:asciiTheme="majorHAnsi" w:cstheme="majorBidi" w:eastAsiaTheme="majorEastAsia" w:hAnsiTheme="majorHAnsi"/>
+      <w:rFonts w:asciiTheme="majorHAnsi" w:eastAsiaTheme="majorEastAsia" w:hAnsiTheme="majorHAnsi" w:cstheme="majorBidi"/>
       <w:b w:val="0"/>
       <w:bCs w:val="0"/>
-      <w:color w:themeColor="accent1" w:themeShade="BF" w:val="365F91"/>
+      <w:color w:val="365F91" w:themeColor="accent1" w:themeShade="BF"/>
     </w:rPr>
   </w:style>
   <w:style w:type="paragraph" w:customStyle="1" w:styleId="SourceCode">

</xml_diff>